<commit_message>
Added resume, changed email
</commit_message>
<xml_diff>
--- a/documents/Toman_Aleksiev_Resume.docx
+++ b/documents/Toman_Aleksiev_Resume.docx
@@ -21,9 +21,8 @@
           <w:sz w:val="50"/>
           <w:szCs w:val="50"/>
         </w:rPr>
-        <w:t xml:space="preserve">Toman A. </w:t>
-      </w:r>
-      <w:proofErr w:type="spellStart"/>
+        <w:t>Toman A. Aleksiev</w:t>
+      </w:r>
       <w:r>
         <w:rPr>
           <w:rFonts w:asciiTheme="minorHAnsi" w:hAnsiTheme="minorHAnsi" w:cstheme="minorHAnsi"/>
@@ -32,27 +31,37 @@
           <w:sz w:val="50"/>
           <w:szCs w:val="50"/>
         </w:rPr>
-        <w:t>Aleksiev</w:t>
-      </w:r>
-      <w:proofErr w:type="spellEnd"/>
-      <w:r>
-        <w:rPr>
-          <w:rFonts w:asciiTheme="minorHAnsi" w:hAnsiTheme="minorHAnsi" w:cstheme="minorHAnsi"/>
-          <w:b/>
-          <w:bCs/>
-          <w:sz w:val="50"/>
-          <w:szCs w:val="50"/>
-        </w:rPr>
         <w:br/>
       </w:r>
-      <w:r>
-        <w:rPr>
-          <w:rFonts w:asciiTheme="minorHAnsi" w:hAnsiTheme="minorHAnsi" w:cstheme="minorHAnsi"/>
-          <w:sz w:val="20"/>
-          <w:szCs w:val="20"/>
-        </w:rPr>
-        <w:t>My Website</w:t>
-      </w:r>
+      <w:hyperlink r:id="rId5" w:history="1">
+        <w:r>
+          <w:rPr>
+            <w:rStyle w:val="Hyperlink"/>
+            <w:rFonts w:asciiTheme="minorHAnsi" w:hAnsiTheme="minorHAnsi" w:cstheme="minorHAnsi"/>
+            <w:sz w:val="20"/>
+            <w:szCs w:val="20"/>
+          </w:rPr>
+          <w:t>My W</w:t>
+        </w:r>
+        <w:r>
+          <w:rPr>
+            <w:rStyle w:val="Hyperlink"/>
+            <w:rFonts w:asciiTheme="minorHAnsi" w:hAnsiTheme="minorHAnsi" w:cstheme="minorHAnsi"/>
+            <w:sz w:val="20"/>
+            <w:szCs w:val="20"/>
+          </w:rPr>
+          <w:t>e</w:t>
+        </w:r>
+        <w:r>
+          <w:rPr>
+            <w:rStyle w:val="Hyperlink"/>
+            <w:rFonts w:asciiTheme="minorHAnsi" w:hAnsiTheme="minorHAnsi" w:cstheme="minorHAnsi"/>
+            <w:sz w:val="20"/>
+            <w:szCs w:val="20"/>
+          </w:rPr>
+          <w:t>bsite</w:t>
+        </w:r>
+      </w:hyperlink>
       <w:r>
         <w:rPr>
           <w:rFonts w:asciiTheme="minorHAnsi" w:hAnsiTheme="minorHAnsi" w:cstheme="minorHAnsi"/>
@@ -61,7 +70,7 @@
         </w:rPr>
         <w:t xml:space="preserve">, </w:t>
       </w:r>
-      <w:hyperlink r:id="rId5" w:history="1">
+      <w:hyperlink r:id="rId6" w:history="1">
         <w:r>
           <w:rPr>
             <w:rStyle w:val="Hyperlink"/>
@@ -88,7 +97,7 @@
         </w:rPr>
         <w:t xml:space="preserve"> </w:t>
       </w:r>
-      <w:hyperlink r:id="rId6" w:history="1">
+      <w:hyperlink r:id="rId7" w:history="1">
         <w:r>
           <w:rPr>
             <w:rStyle w:val="Hyperlink"/>
@@ -116,7 +125,7 @@
         </w:rPr>
         <w:t xml:space="preserve"> </w:t>
       </w:r>
-      <w:hyperlink r:id="rId7" w:history="1">
+      <w:hyperlink r:id="rId8" w:history="1">
         <w:r>
           <w:rPr>
             <w:rStyle w:val="Hyperlink"/>
@@ -124,7 +133,7 @@
             <w:sz w:val="20"/>
             <w:szCs w:val="20"/>
           </w:rPr>
-          <w:t>tomanaleksiev@cmail.carleton.ca</w:t>
+          <w:t>tomanaleksiev101@gmail.com</w:t>
         </w:r>
       </w:hyperlink>
     </w:p>
@@ -211,18 +220,7 @@
           <w:sz w:val="20"/>
           <w:szCs w:val="20"/>
         </w:rPr>
-        <w:t xml:space="preserve">                          </w:t>
-      </w:r>
-      <w:proofErr w:type="gramStart"/>
-      <w:r>
-        <w:rPr>
-          <w:rFonts w:asciiTheme="minorHAnsi" w:hAnsiTheme="minorHAnsi" w:cstheme="minorHAnsi"/>
-          <w:b/>
-          <w:bCs/>
-          <w:sz w:val="20"/>
-          <w:szCs w:val="20"/>
-        </w:rPr>
-        <w:t xml:space="preserve">   </w:t>
+        <w:t xml:space="preserve">                             </w:t>
       </w:r>
       <w:r>
         <w:rPr>
@@ -234,7 +232,6 @@
         </w:rPr>
         <w:t>(</w:t>
       </w:r>
-      <w:proofErr w:type="gramEnd"/>
       <w:r>
         <w:rPr>
           <w:rFonts w:asciiTheme="minorHAnsi" w:hAnsiTheme="minorHAnsi" w:cstheme="minorHAnsi"/>
@@ -427,18 +424,7 @@
           <w:sz w:val="20"/>
           <w:szCs w:val="20"/>
         </w:rPr>
-        <w:t xml:space="preserve">                       </w:t>
-      </w:r>
-      <w:proofErr w:type="gramStart"/>
-      <w:r>
-        <w:rPr>
-          <w:rFonts w:asciiTheme="minorHAnsi" w:hAnsiTheme="minorHAnsi" w:cstheme="minorHAnsi"/>
-          <w:b/>
-          <w:bCs/>
-          <w:sz w:val="20"/>
-          <w:szCs w:val="20"/>
-        </w:rPr>
-        <w:t xml:space="preserve">   </w:t>
+        <w:t xml:space="preserve">                          </w:t>
       </w:r>
       <w:r>
         <w:rPr>
@@ -450,7 +436,6 @@
         </w:rPr>
         <w:t>(</w:t>
       </w:r>
-      <w:proofErr w:type="gramEnd"/>
       <w:r>
         <w:rPr>
           <w:rFonts w:asciiTheme="minorHAnsi" w:hAnsiTheme="minorHAnsi" w:cstheme="minorHAnsi"/>
@@ -909,18 +894,7 @@
           <w:sz w:val="20"/>
           <w:szCs w:val="20"/>
         </w:rPr>
-        <w:t xml:space="preserve">                                         </w:t>
-      </w:r>
-      <w:proofErr w:type="gramStart"/>
-      <w:r>
-        <w:rPr>
-          <w:rFonts w:asciiTheme="minorHAnsi" w:hAnsiTheme="minorHAnsi" w:cstheme="minorHAnsi"/>
-          <w:b/>
-          <w:bCs/>
-          <w:sz w:val="20"/>
-          <w:szCs w:val="20"/>
-        </w:rPr>
-        <w:t xml:space="preserve">   </w:t>
+        <w:t xml:space="preserve">                                            </w:t>
       </w:r>
       <w:r>
         <w:rPr>
@@ -932,7 +906,6 @@
         </w:rPr>
         <w:t>(</w:t>
       </w:r>
-      <w:proofErr w:type="gramEnd"/>
       <w:r>
         <w:rPr>
           <w:rFonts w:asciiTheme="minorHAnsi" w:hAnsiTheme="minorHAnsi" w:cstheme="minorHAnsi"/>
@@ -1043,39 +1016,17 @@
           <w:sz w:val="20"/>
           <w:szCs w:val="20"/>
         </w:rPr>
-        <w:t xml:space="preserve">                                            </w:t>
-      </w:r>
-      <w:proofErr w:type="gramStart"/>
-      <w:r>
-        <w:rPr>
-          <w:rFonts w:asciiTheme="minorHAnsi" w:hAnsiTheme="minorHAnsi" w:cstheme="minorHAnsi"/>
-          <w:b/>
-          <w:bCs/>
-          <w:sz w:val="20"/>
-          <w:szCs w:val="20"/>
-        </w:rPr>
-        <w:t xml:space="preserve">  </w:t>
-      </w:r>
-      <w:r>
-        <w:rPr>
-          <w:rFonts w:asciiTheme="minorHAnsi" w:hAnsiTheme="minorHAnsi" w:cstheme="minorHAnsi"/>
-          <w:b/>
-          <w:bCs/>
-          <w:sz w:val="20"/>
-          <w:szCs w:val="20"/>
-        </w:rPr>
-        <w:t xml:space="preserve"> (</w:t>
-      </w:r>
-      <w:proofErr w:type="gramEnd"/>
-      <w:r>
-        <w:rPr>
-          <w:rFonts w:asciiTheme="minorHAnsi" w:hAnsiTheme="minorHAnsi" w:cstheme="minorHAnsi"/>
-          <w:b/>
-          <w:bCs/>
-          <w:sz w:val="20"/>
-          <w:szCs w:val="20"/>
-        </w:rPr>
-        <w:t>October 2021)</w:t>
+        <w:t xml:space="preserve">                                              </w:t>
+      </w:r>
+      <w:r>
+        <w:rPr>
+          <w:rFonts w:asciiTheme="minorHAnsi" w:hAnsiTheme="minorHAnsi" w:cstheme="minorHAnsi"/>
+          <w:b/>
+          <w:bCs/>
+          <w:sz w:val="20"/>
+          <w:szCs w:val="20"/>
+        </w:rPr>
+        <w:t xml:space="preserve"> (October 2021)</w:t>
       </w:r>
     </w:p>
     <w:p>
@@ -1147,39 +1098,17 @@
           <w:sz w:val="20"/>
           <w:szCs w:val="20"/>
         </w:rPr>
-        <w:t xml:space="preserve">                                          </w:t>
-      </w:r>
-      <w:proofErr w:type="gramStart"/>
-      <w:r>
-        <w:rPr>
-          <w:rFonts w:asciiTheme="minorHAnsi" w:hAnsiTheme="minorHAnsi" w:cstheme="minorHAnsi"/>
-          <w:b/>
-          <w:bCs/>
-          <w:sz w:val="20"/>
-          <w:szCs w:val="20"/>
-        </w:rPr>
-        <w:t xml:space="preserve">   </w:t>
-      </w:r>
-      <w:r>
-        <w:rPr>
-          <w:rFonts w:asciiTheme="minorHAnsi" w:hAnsiTheme="minorHAnsi" w:cstheme="minorHAnsi"/>
-          <w:b/>
-          <w:bCs/>
-          <w:sz w:val="20"/>
-          <w:szCs w:val="20"/>
-        </w:rPr>
-        <w:t>(</w:t>
-      </w:r>
-      <w:proofErr w:type="gramEnd"/>
-      <w:r>
-        <w:rPr>
-          <w:rFonts w:asciiTheme="minorHAnsi" w:hAnsiTheme="minorHAnsi" w:cstheme="minorHAnsi"/>
-          <w:b/>
-          <w:bCs/>
-          <w:sz w:val="20"/>
-          <w:szCs w:val="20"/>
-        </w:rPr>
-        <w:t>March 2020 – April 2020)</w:t>
+        <w:t xml:space="preserve">                                             </w:t>
+      </w:r>
+      <w:r>
+        <w:rPr>
+          <w:rFonts w:asciiTheme="minorHAnsi" w:hAnsiTheme="minorHAnsi" w:cstheme="minorHAnsi"/>
+          <w:b/>
+          <w:bCs/>
+          <w:sz w:val="20"/>
+          <w:szCs w:val="20"/>
+        </w:rPr>
+        <w:t>(March 2020 – April 2020)</w:t>
       </w:r>
     </w:p>
     <w:p>
@@ -1362,39 +1291,17 @@
           <w:sz w:val="20"/>
           <w:szCs w:val="20"/>
         </w:rPr>
-        <w:t xml:space="preserve">    </w:t>
-      </w:r>
-      <w:proofErr w:type="gramStart"/>
-      <w:r>
-        <w:rPr>
-          <w:rFonts w:asciiTheme="minorHAnsi" w:hAnsiTheme="minorHAnsi" w:cstheme="minorHAnsi"/>
-          <w:b/>
-          <w:bCs/>
-          <w:sz w:val="20"/>
-          <w:szCs w:val="20"/>
-        </w:rPr>
-        <w:t xml:space="preserve">   </w:t>
-      </w:r>
-      <w:r>
-        <w:rPr>
-          <w:rFonts w:asciiTheme="minorHAnsi" w:hAnsiTheme="minorHAnsi" w:cstheme="minorHAnsi"/>
-          <w:b/>
-          <w:bCs/>
-          <w:sz w:val="20"/>
-          <w:szCs w:val="20"/>
-        </w:rPr>
-        <w:t>(</w:t>
-      </w:r>
-      <w:proofErr w:type="gramEnd"/>
-      <w:r>
-        <w:rPr>
-          <w:rFonts w:asciiTheme="minorHAnsi" w:hAnsiTheme="minorHAnsi" w:cstheme="minorHAnsi"/>
-          <w:b/>
-          <w:bCs/>
-          <w:sz w:val="20"/>
-          <w:szCs w:val="20"/>
-        </w:rPr>
-        <w:t>May 2022 - September 2022)</w:t>
+        <w:t xml:space="preserve">       </w:t>
+      </w:r>
+      <w:r>
+        <w:rPr>
+          <w:rFonts w:asciiTheme="minorHAnsi" w:hAnsiTheme="minorHAnsi" w:cstheme="minorHAnsi"/>
+          <w:b/>
+          <w:bCs/>
+          <w:sz w:val="20"/>
+          <w:szCs w:val="20"/>
+        </w:rPr>
+        <w:t>(May 2022 - September 2022)</w:t>
       </w:r>
     </w:p>
     <w:p>
@@ -1521,38 +1428,17 @@
           <w:sz w:val="20"/>
           <w:szCs w:val="20"/>
         </w:rPr>
-        <w:t xml:space="preserve">                                                                                        </w:t>
-      </w:r>
-      <w:proofErr w:type="gramStart"/>
-      <w:r>
-        <w:rPr>
-          <w:rFonts w:asciiTheme="minorHAnsi" w:hAnsiTheme="minorHAnsi" w:cstheme="minorHAnsi"/>
-          <w:b/>
-          <w:sz w:val="20"/>
-          <w:szCs w:val="20"/>
-        </w:rPr>
-        <w:t xml:space="preserve">   </w:t>
-      </w:r>
-      <w:r>
-        <w:rPr>
-          <w:rFonts w:asciiTheme="minorHAnsi" w:hAnsiTheme="minorHAnsi" w:cstheme="minorHAnsi"/>
-          <w:b/>
-          <w:bCs/>
-          <w:sz w:val="20"/>
-          <w:szCs w:val="20"/>
-        </w:rPr>
-        <w:t>(</w:t>
-      </w:r>
-      <w:proofErr w:type="gramEnd"/>
-      <w:r>
-        <w:rPr>
-          <w:rFonts w:asciiTheme="minorHAnsi" w:hAnsiTheme="minorHAnsi" w:cstheme="minorHAnsi"/>
-          <w:b/>
-          <w:bCs/>
-          <w:sz w:val="20"/>
-          <w:szCs w:val="20"/>
-        </w:rPr>
-        <w:t>April 2021 - Present)</w:t>
+        <w:t xml:space="preserve">                                                                                           </w:t>
+      </w:r>
+      <w:r>
+        <w:rPr>
+          <w:rFonts w:asciiTheme="minorHAnsi" w:hAnsiTheme="minorHAnsi" w:cstheme="minorHAnsi"/>
+          <w:b/>
+          <w:bCs/>
+          <w:sz w:val="20"/>
+          <w:szCs w:val="20"/>
+        </w:rPr>
+        <w:t>(April 2021 - Present)</w:t>
       </w:r>
     </w:p>
     <w:p>
@@ -1637,38 +1523,17 @@
           <w:sz w:val="20"/>
           <w:szCs w:val="20"/>
         </w:rPr>
-        <w:t xml:space="preserve">                                                                                                                   </w:t>
-      </w:r>
-      <w:proofErr w:type="gramStart"/>
-      <w:r>
-        <w:rPr>
-          <w:rFonts w:asciiTheme="minorHAnsi" w:hAnsiTheme="minorHAnsi" w:cstheme="minorHAnsi"/>
-          <w:b/>
-          <w:sz w:val="20"/>
-          <w:szCs w:val="20"/>
-        </w:rPr>
-        <w:t xml:space="preserve">   </w:t>
-      </w:r>
-      <w:r>
-        <w:rPr>
-          <w:rFonts w:asciiTheme="minorHAnsi" w:hAnsiTheme="minorHAnsi" w:cstheme="minorHAnsi"/>
-          <w:b/>
-          <w:bCs/>
-          <w:sz w:val="20"/>
-          <w:szCs w:val="20"/>
-        </w:rPr>
-        <w:t>(</w:t>
-      </w:r>
-      <w:proofErr w:type="gramEnd"/>
-      <w:r>
-        <w:rPr>
-          <w:rFonts w:asciiTheme="minorHAnsi" w:hAnsiTheme="minorHAnsi" w:cstheme="minorHAnsi"/>
-          <w:b/>
-          <w:bCs/>
-          <w:sz w:val="20"/>
-          <w:szCs w:val="20"/>
-        </w:rPr>
-        <w:t>June 2021 - September 2021)</w:t>
+        <w:t xml:space="preserve">                                                                                                                      </w:t>
+      </w:r>
+      <w:r>
+        <w:rPr>
+          <w:rFonts w:asciiTheme="minorHAnsi" w:hAnsiTheme="minorHAnsi" w:cstheme="minorHAnsi"/>
+          <w:b/>
+          <w:bCs/>
+          <w:sz w:val="20"/>
+          <w:szCs w:val="20"/>
+        </w:rPr>
+        <w:t>(June 2021 - September 2021)</w:t>
       </w:r>
     </w:p>
     <w:p>
@@ -3315,6 +3180,18 @@
       <w:shd w:val="clear" w:color="auto" w:fill="E1DFDD"/>
     </w:rPr>
   </w:style>
+  <w:style w:type="character" w:styleId="FollowedHyperlink">
+    <w:name w:val="FollowedHyperlink"/>
+    <w:basedOn w:val="DefaultParagraphFont"/>
+    <w:uiPriority w:val="99"/>
+    <w:semiHidden/>
+    <w:unhideWhenUsed/>
+    <w:rsid w:val="0063659E"/>
+    <w:rPr>
+      <w:color w:val="954F72" w:themeColor="followedHyperlink"/>
+      <w:u w:val="single"/>
+    </w:rPr>
+  </w:style>
 </w:styles>
 </file>
 

</xml_diff>

<commit_message>
added grades in resume
</commit_message>
<xml_diff>
--- a/documents/Toman_Aleksiev_Resume.docx
+++ b/documents/Toman_Aleksiev_Resume.docx
@@ -41,25 +41,7 @@
             <w:sz w:val="20"/>
             <w:szCs w:val="20"/>
           </w:rPr>
-          <w:t>My W</w:t>
-        </w:r>
-        <w:r>
-          <w:rPr>
-            <w:rStyle w:val="Hyperlink"/>
-            <w:rFonts w:asciiTheme="minorHAnsi" w:hAnsiTheme="minorHAnsi" w:cstheme="minorHAnsi"/>
-            <w:sz w:val="20"/>
-            <w:szCs w:val="20"/>
-          </w:rPr>
-          <w:t>e</w:t>
-        </w:r>
-        <w:r>
-          <w:rPr>
-            <w:rStyle w:val="Hyperlink"/>
-            <w:rFonts w:asciiTheme="minorHAnsi" w:hAnsiTheme="minorHAnsi" w:cstheme="minorHAnsi"/>
-            <w:sz w:val="20"/>
-            <w:szCs w:val="20"/>
-          </w:rPr>
-          <w:t>bsite</w:t>
+          <w:t>My Website</w:t>
         </w:r>
       </w:hyperlink>
       <w:r>
@@ -306,15 +288,31 @@
           <w:sz w:val="20"/>
           <w:szCs w:val="20"/>
         </w:rPr>
-        <w:t>#</w:t>
-      </w:r>
-      <w:r>
-        <w:rPr>
-          <w:rFonts w:asciiTheme="minorHAnsi" w:hAnsiTheme="minorHAnsi" w:cstheme="minorHAnsi"/>
-          <w:sz w:val="20"/>
-          <w:szCs w:val="20"/>
-        </w:rPr>
-        <w:t xml:space="preserve">/12 (A-), </w:t>
+        <w:t>8.71</w:t>
+      </w:r>
+      <w:r>
+        <w:rPr>
+          <w:rFonts w:asciiTheme="minorHAnsi" w:hAnsiTheme="minorHAnsi" w:cstheme="minorHAnsi"/>
+          <w:sz w:val="20"/>
+          <w:szCs w:val="20"/>
+        </w:rPr>
+        <w:t>/12 (</w:t>
+      </w:r>
+      <w:r>
+        <w:rPr>
+          <w:rFonts w:asciiTheme="minorHAnsi" w:hAnsiTheme="minorHAnsi" w:cstheme="minorHAnsi"/>
+          <w:sz w:val="20"/>
+          <w:szCs w:val="20"/>
+        </w:rPr>
+        <w:t>B</w:t>
+      </w:r>
+      <w:r>
+        <w:rPr>
+          <w:rFonts w:asciiTheme="minorHAnsi" w:hAnsiTheme="minorHAnsi" w:cstheme="minorHAnsi"/>
+          <w:sz w:val="20"/>
+          <w:szCs w:val="20"/>
+        </w:rPr>
+        <w:t xml:space="preserve">), </w:t>
       </w:r>
       <w:r>
         <w:rPr>
@@ -604,25 +602,7 @@
           <w:sz w:val="20"/>
           <w:szCs w:val="20"/>
         </w:rPr>
-        <w:t xml:space="preserve">Python, Java, C, C++, HTML, CSS, </w:t>
-      </w:r>
-      <w:proofErr w:type="spellStart"/>
-      <w:r>
-        <w:rPr>
-          <w:rFonts w:asciiTheme="minorHAnsi" w:hAnsiTheme="minorHAnsi" w:cstheme="minorHAnsi"/>
-          <w:sz w:val="20"/>
-          <w:szCs w:val="20"/>
-        </w:rPr>
-        <w:t>Javascript</w:t>
-      </w:r>
-      <w:proofErr w:type="spellEnd"/>
-      <w:r>
-        <w:rPr>
-          <w:rFonts w:asciiTheme="minorHAnsi" w:hAnsiTheme="minorHAnsi" w:cstheme="minorHAnsi"/>
-          <w:sz w:val="20"/>
-          <w:szCs w:val="20"/>
-        </w:rPr>
-        <w:t>, React</w:t>
+        <w:t>Python, Java, C, C++, HTML, CSS, Javascript, React</w:t>
       </w:r>
     </w:p>
     <w:p>
@@ -670,25 +650,7 @@
           <w:sz w:val="20"/>
           <w:szCs w:val="20"/>
         </w:rPr>
-        <w:t xml:space="preserve">Photoshop, IntelliJ, Linux, VIM, </w:t>
-      </w:r>
-      <w:proofErr w:type="spellStart"/>
-      <w:r>
-        <w:rPr>
-          <w:rFonts w:asciiTheme="minorHAnsi" w:hAnsiTheme="minorHAnsi" w:cstheme="minorHAnsi"/>
-          <w:sz w:val="20"/>
-          <w:szCs w:val="20"/>
-        </w:rPr>
-        <w:t>VSCode</w:t>
-      </w:r>
-      <w:proofErr w:type="spellEnd"/>
-      <w:r>
-        <w:rPr>
-          <w:rFonts w:asciiTheme="minorHAnsi" w:hAnsiTheme="minorHAnsi" w:cstheme="minorHAnsi"/>
-          <w:sz w:val="20"/>
-          <w:szCs w:val="20"/>
-        </w:rPr>
-        <w:t>, Eclipse, PyCharm, GitHub</w:t>
+        <w:t>Photoshop, IntelliJ, Linux, VIM, VSCode, Eclipse, PyCharm, GitHub</w:t>
       </w:r>
     </w:p>
     <w:p>

</xml_diff>

<commit_message>
Updated resume docx and pdf
</commit_message>
<xml_diff>
--- a/documents/Toman_Aleksiev_Resume.docx
+++ b/documents/Toman_Aleksiev_Resume.docx
@@ -650,7 +650,23 @@
           <w:sz w:val="20"/>
           <w:szCs w:val="20"/>
         </w:rPr>
-        <w:t>Photoshop, IntelliJ, Linux, VIM, VSCode, Eclipse, PyCharm, GitHub</w:t>
+        <w:t xml:space="preserve">Photoshop, IntelliJ, Linux, VIM, VSCode, </w:t>
+      </w:r>
+      <w:r>
+        <w:rPr>
+          <w:rFonts w:asciiTheme="minorHAnsi" w:hAnsiTheme="minorHAnsi" w:cstheme="minorHAnsi"/>
+          <w:sz w:val="20"/>
+          <w:szCs w:val="20"/>
+        </w:rPr>
+        <w:t xml:space="preserve">Sublime, </w:t>
+      </w:r>
+      <w:r>
+        <w:rPr>
+          <w:rFonts w:asciiTheme="minorHAnsi" w:hAnsiTheme="minorHAnsi" w:cstheme="minorHAnsi"/>
+          <w:sz w:val="20"/>
+          <w:szCs w:val="20"/>
+        </w:rPr>
+        <w:t>Eclipse, PyCharm, GitHub</w:t>
       </w:r>
     </w:p>
     <w:p>
@@ -710,7 +726,7 @@
           <w:sz w:val="20"/>
           <w:szCs w:val="20"/>
         </w:rPr>
-        <w:t xml:space="preserve">English (Fluent), Bulgarian (Fluent), French (Level 2) </w:t>
+        <w:t xml:space="preserve">English (Fluent), Bulgarian (Fluent) </w:t>
       </w:r>
     </w:p>
     <w:p>
@@ -786,47 +802,7 @@
           <w:sz w:val="20"/>
           <w:szCs w:val="20"/>
         </w:rPr>
-        <w:t xml:space="preserve">Math Practice Problem Generator            </w:t>
-      </w:r>
-      <w:r>
-        <w:rPr>
-          <w:rFonts w:asciiTheme="minorHAnsi" w:hAnsiTheme="minorHAnsi" w:cstheme="minorHAnsi"/>
-          <w:b/>
-          <w:bCs/>
-          <w:sz w:val="20"/>
-          <w:szCs w:val="20"/>
-        </w:rPr>
-        <w:t xml:space="preserve">                                     </w:t>
-      </w:r>
-      <w:r>
-        <w:rPr>
-          <w:rFonts w:asciiTheme="minorHAnsi" w:hAnsiTheme="minorHAnsi" w:cstheme="minorHAnsi"/>
-          <w:b/>
-          <w:bCs/>
-          <w:sz w:val="20"/>
-          <w:szCs w:val="20"/>
-        </w:rPr>
-        <w:t xml:space="preserve">                </w:t>
-      </w:r>
-      <w:r>
-        <w:rPr>
-          <w:rFonts w:asciiTheme="minorHAnsi" w:hAnsiTheme="minorHAnsi" w:cstheme="minorHAnsi"/>
-          <w:b/>
-          <w:bCs/>
-          <w:sz w:val="20"/>
-          <w:szCs w:val="20"/>
-        </w:rPr>
-        <w:t xml:space="preserve">    </w:t>
-      </w:r>
-      <w:r>
-        <w:rPr>
-          <w:rFonts w:asciiTheme="minorHAnsi" w:hAnsiTheme="minorHAnsi" w:cstheme="minorHAnsi"/>
-          <w:b/>
-          <w:bCs/>
-          <w:sz w:val="20"/>
-          <w:szCs w:val="20"/>
-        </w:rPr>
-        <w:t xml:space="preserve">  </w:t>
+        <w:t xml:space="preserve">Maze Maker                                                                                                                                                              </w:t>
       </w:r>
       <w:r>
         <w:rPr>
@@ -846,26 +822,6 @@
           <w:sz w:val="20"/>
           <w:szCs w:val="20"/>
         </w:rPr>
-        <w:t xml:space="preserve"> </w:t>
-      </w:r>
-      <w:r>
-        <w:rPr>
-          <w:rFonts w:asciiTheme="minorHAnsi" w:hAnsiTheme="minorHAnsi" w:cstheme="minorHAnsi"/>
-          <w:b/>
-          <w:bCs/>
-          <w:sz w:val="20"/>
-          <w:szCs w:val="20"/>
-        </w:rPr>
-        <w:t xml:space="preserve">                                            </w:t>
-      </w:r>
-      <w:r>
-        <w:rPr>
-          <w:rFonts w:asciiTheme="minorHAnsi" w:hAnsiTheme="minorHAnsi" w:cstheme="minorHAnsi"/>
-          <w:b/>
-          <w:bCs/>
-          <w:sz w:val="20"/>
-          <w:szCs w:val="20"/>
-        </w:rPr>
         <w:t>(</w:t>
       </w:r>
       <w:r>
@@ -876,7 +832,7 @@
           <w:sz w:val="20"/>
           <w:szCs w:val="20"/>
         </w:rPr>
-        <w:t>October</w:t>
+        <w:t>March</w:t>
       </w:r>
       <w:r>
         <w:rPr>
@@ -896,7 +852,7 @@
           <w:sz w:val="20"/>
           <w:szCs w:val="20"/>
         </w:rPr>
-        <w:t>1</w:t>
+        <w:t>4</w:t>
       </w:r>
       <w:r>
         <w:rPr>
@@ -930,23 +886,7 @@
           <w:sz w:val="20"/>
           <w:szCs w:val="20"/>
         </w:rPr>
-        <w:t xml:space="preserve">Created a </w:t>
-      </w:r>
-      <w:r>
-        <w:rPr>
-          <w:rFonts w:asciiTheme="minorHAnsi" w:hAnsiTheme="minorHAnsi" w:cstheme="minorHAnsi"/>
-          <w:sz w:val="20"/>
-          <w:szCs w:val="20"/>
-        </w:rPr>
-        <w:t>C</w:t>
-      </w:r>
-      <w:r>
-        <w:rPr>
-          <w:rFonts w:asciiTheme="minorHAnsi" w:hAnsiTheme="minorHAnsi" w:cstheme="minorHAnsi"/>
-          <w:sz w:val="20"/>
-          <w:szCs w:val="20"/>
-        </w:rPr>
-        <w:t xml:space="preserve"> Application that generates random Quadratic Equations and their solutions and outputs them in a text file.</w:t>
+        <w:t>Created a webpage in which one could watch a maze be generated, new maze every time, with specific parameters that the user has provided.</w:t>
       </w:r>
     </w:p>
     <w:p>
@@ -1179,6 +1119,241 @@
         <w:pict w14:anchorId="1BB65AA5">
           <v:rect id="_x0000_i1028" style="width:468pt;height:1pt" o:hralign="center" o:hrstd="t" o:hrnoshade="t" o:hr="t" fillcolor="black [3213]" stroked="f"/>
         </w:pict>
+      </w:r>
+    </w:p>
+    <w:p>
+      <w:pPr>
+        <w:pStyle w:val="NormalWeb"/>
+        <w:spacing w:before="0" w:beforeAutospacing="0" w:after="0" w:afterAutospacing="0"/>
+        <w:textAlignment w:val="baseline"/>
+        <w:rPr>
+          <w:rFonts w:asciiTheme="minorHAnsi" w:hAnsiTheme="minorHAnsi" w:cstheme="minorHAnsi"/>
+          <w:b/>
+          <w:bCs/>
+          <w:sz w:val="20"/>
+          <w:szCs w:val="20"/>
+        </w:rPr>
+      </w:pPr>
+      <w:r>
+        <w:rPr>
+          <w:rFonts w:asciiTheme="minorHAnsi" w:hAnsiTheme="minorHAnsi" w:cstheme="minorHAnsi"/>
+          <w:b/>
+          <w:bCs/>
+          <w:sz w:val="20"/>
+          <w:szCs w:val="20"/>
+        </w:rPr>
+        <w:t>Elections Canada</w:t>
+      </w:r>
+      <w:r>
+        <w:rPr>
+          <w:rFonts w:asciiTheme="minorHAnsi" w:hAnsiTheme="minorHAnsi" w:cstheme="minorHAnsi"/>
+          <w:b/>
+          <w:bCs/>
+          <w:sz w:val="20"/>
+          <w:szCs w:val="20"/>
+        </w:rPr>
+        <w:tab/>
+      </w:r>
+      <w:r>
+        <w:rPr>
+          <w:rFonts w:asciiTheme="minorHAnsi" w:hAnsiTheme="minorHAnsi" w:cstheme="minorHAnsi"/>
+          <w:b/>
+          <w:bCs/>
+          <w:sz w:val="20"/>
+          <w:szCs w:val="20"/>
+        </w:rPr>
+        <w:tab/>
+      </w:r>
+      <w:r>
+        <w:rPr>
+          <w:rFonts w:asciiTheme="minorHAnsi" w:hAnsiTheme="minorHAnsi" w:cstheme="minorHAnsi"/>
+          <w:b/>
+          <w:bCs/>
+          <w:sz w:val="20"/>
+          <w:szCs w:val="20"/>
+        </w:rPr>
+        <w:tab/>
+      </w:r>
+      <w:r>
+        <w:rPr>
+          <w:rFonts w:asciiTheme="minorHAnsi" w:hAnsiTheme="minorHAnsi" w:cstheme="minorHAnsi"/>
+          <w:b/>
+          <w:bCs/>
+          <w:sz w:val="20"/>
+          <w:szCs w:val="20"/>
+        </w:rPr>
+        <w:tab/>
+        <w:t xml:space="preserve">                                                  </w:t>
+      </w:r>
+      <w:r>
+        <w:rPr>
+          <w:rFonts w:asciiTheme="minorHAnsi" w:hAnsiTheme="minorHAnsi" w:cstheme="minorHAnsi"/>
+          <w:b/>
+          <w:bCs/>
+          <w:sz w:val="20"/>
+          <w:szCs w:val="20"/>
+        </w:rPr>
+        <w:t xml:space="preserve">       </w:t>
+      </w:r>
+      <w:r>
+        <w:rPr>
+          <w:rFonts w:asciiTheme="minorHAnsi" w:hAnsiTheme="minorHAnsi" w:cstheme="minorHAnsi"/>
+          <w:b/>
+          <w:bCs/>
+          <w:sz w:val="20"/>
+          <w:szCs w:val="20"/>
+        </w:rPr>
+        <w:t xml:space="preserve">                                 </w:t>
+      </w:r>
+      <w:r>
+        <w:rPr>
+          <w:rFonts w:asciiTheme="minorHAnsi" w:hAnsiTheme="minorHAnsi" w:cstheme="minorHAnsi"/>
+          <w:b/>
+          <w:bCs/>
+          <w:sz w:val="20"/>
+          <w:szCs w:val="20"/>
+        </w:rPr>
+        <w:t>(May 202</w:t>
+      </w:r>
+      <w:r>
+        <w:rPr>
+          <w:rFonts w:asciiTheme="minorHAnsi" w:hAnsiTheme="minorHAnsi" w:cstheme="minorHAnsi"/>
+          <w:b/>
+          <w:bCs/>
+          <w:sz w:val="20"/>
+          <w:szCs w:val="20"/>
+        </w:rPr>
+        <w:t>3</w:t>
+      </w:r>
+      <w:r>
+        <w:rPr>
+          <w:rFonts w:asciiTheme="minorHAnsi" w:hAnsiTheme="minorHAnsi" w:cstheme="minorHAnsi"/>
+          <w:b/>
+          <w:bCs/>
+          <w:sz w:val="20"/>
+          <w:szCs w:val="20"/>
+        </w:rPr>
+        <w:t xml:space="preserve"> -</w:t>
+      </w:r>
+      <w:r>
+        <w:rPr>
+          <w:rFonts w:asciiTheme="minorHAnsi" w:hAnsiTheme="minorHAnsi" w:cstheme="minorHAnsi"/>
+          <w:b/>
+          <w:bCs/>
+          <w:sz w:val="20"/>
+          <w:szCs w:val="20"/>
+        </w:rPr>
+        <w:t>Present</w:t>
+      </w:r>
+      <w:r>
+        <w:rPr>
+          <w:rFonts w:asciiTheme="minorHAnsi" w:hAnsiTheme="minorHAnsi" w:cstheme="minorHAnsi"/>
+          <w:b/>
+          <w:bCs/>
+          <w:sz w:val="20"/>
+          <w:szCs w:val="20"/>
+        </w:rPr>
+        <w:t>)</w:t>
+      </w:r>
+    </w:p>
+    <w:p>
+      <w:pPr>
+        <w:pStyle w:val="NormalWeb"/>
+        <w:spacing w:before="0" w:beforeAutospacing="0" w:after="0" w:afterAutospacing="0"/>
+        <w:textAlignment w:val="baseline"/>
+        <w:rPr>
+          <w:rFonts w:asciiTheme="minorHAnsi" w:hAnsiTheme="minorHAnsi" w:cstheme="minorHAnsi"/>
+          <w:sz w:val="20"/>
+          <w:szCs w:val="20"/>
+        </w:rPr>
+      </w:pPr>
+      <w:r>
+        <w:rPr>
+          <w:rFonts w:asciiTheme="minorHAnsi" w:hAnsiTheme="minorHAnsi" w:cstheme="minorHAnsi"/>
+          <w:sz w:val="20"/>
+          <w:szCs w:val="20"/>
+        </w:rPr>
+        <w:t>Website Developer</w:t>
+      </w:r>
+    </w:p>
+    <w:p>
+      <w:pPr>
+        <w:pStyle w:val="NormalWeb"/>
+        <w:numPr>
+          <w:ilvl w:val="0"/>
+          <w:numId w:val="4"/>
+        </w:numPr>
+        <w:spacing w:before="0" w:beforeAutospacing="0" w:after="0" w:afterAutospacing="0"/>
+        <w:textAlignment w:val="baseline"/>
+        <w:rPr>
+          <w:rFonts w:asciiTheme="minorHAnsi" w:hAnsiTheme="minorHAnsi" w:cstheme="minorHAnsi"/>
+          <w:sz w:val="20"/>
+          <w:szCs w:val="20"/>
+        </w:rPr>
+      </w:pPr>
+      <w:r>
+        <w:rPr>
+          <w:rFonts w:asciiTheme="minorHAnsi" w:hAnsiTheme="minorHAnsi" w:cstheme="minorHAnsi"/>
+          <w:sz w:val="20"/>
+          <w:szCs w:val="20"/>
+        </w:rPr>
+        <w:t xml:space="preserve">Design, develop, and maintain the internal webpages of </w:t>
+      </w:r>
+      <w:r>
+        <w:rPr>
+          <w:rFonts w:asciiTheme="minorHAnsi" w:hAnsiTheme="minorHAnsi" w:cstheme="minorHAnsi"/>
+          <w:sz w:val="20"/>
+          <w:szCs w:val="20"/>
+        </w:rPr>
+        <w:t>E</w:t>
+      </w:r>
+      <w:r>
+        <w:rPr>
+          <w:rFonts w:asciiTheme="minorHAnsi" w:hAnsiTheme="minorHAnsi" w:cstheme="minorHAnsi"/>
+          <w:sz w:val="20"/>
+          <w:szCs w:val="20"/>
+        </w:rPr>
+        <w:t xml:space="preserve">lections </w:t>
+      </w:r>
+      <w:r>
+        <w:rPr>
+          <w:rFonts w:asciiTheme="minorHAnsi" w:hAnsiTheme="minorHAnsi" w:cstheme="minorHAnsi"/>
+          <w:sz w:val="20"/>
+          <w:szCs w:val="20"/>
+        </w:rPr>
+        <w:t>C</w:t>
+      </w:r>
+      <w:r>
+        <w:rPr>
+          <w:rFonts w:asciiTheme="minorHAnsi" w:hAnsiTheme="minorHAnsi" w:cstheme="minorHAnsi"/>
+          <w:sz w:val="20"/>
+          <w:szCs w:val="20"/>
+        </w:rPr>
+        <w:t>anada.</w:t>
+      </w:r>
+    </w:p>
+    <w:p>
+      <w:pPr>
+        <w:pStyle w:val="NormalWeb"/>
+        <w:numPr>
+          <w:ilvl w:val="0"/>
+          <w:numId w:val="4"/>
+        </w:numPr>
+        <w:spacing w:before="0" w:beforeAutospacing="0" w:after="0" w:afterAutospacing="0"/>
+        <w:textAlignment w:val="baseline"/>
+        <w:rPr>
+          <w:rFonts w:asciiTheme="minorHAnsi" w:hAnsiTheme="minorHAnsi" w:cstheme="minorHAnsi"/>
+          <w:sz w:val="20"/>
+          <w:szCs w:val="20"/>
+        </w:rPr>
+      </w:pPr>
+      <w:r>
+        <w:rPr>
+          <w:rFonts w:asciiTheme="minorHAnsi" w:hAnsiTheme="minorHAnsi" w:cstheme="minorHAnsi"/>
+          <w:sz w:val="20"/>
+          <w:szCs w:val="20"/>
+        </w:rPr>
+        <w:t>Updating content and design of the webpages to be more user friendly and interactive.</w:t>
       </w:r>
     </w:p>
     <w:p>

</xml_diff>

<commit_message>
updated resume (fixed workign on flappy bird)
</commit_message>
<xml_diff>
--- a/documents/Toman_Aleksiev_Resume.docx
+++ b/documents/Toman_Aleksiev_Resume.docx
@@ -222,7 +222,18 @@
           <w:sz w:val="20"/>
           <w:szCs w:val="20"/>
         </w:rPr>
-        <w:t xml:space="preserve">                             </w:t>
+        <w:t xml:space="preserve">                          </w:t>
+      </w:r>
+      <w:proofErr w:type="gramStart"/>
+      <w:r>
+        <w:rPr>
+          <w:rFonts w:asciiTheme="minorHAnsi" w:hAnsiTheme="minorHAnsi" w:cstheme="minorHAnsi"/>
+          <w:b/>
+          <w:bCs/>
+          <w:sz w:val="20"/>
+          <w:szCs w:val="20"/>
+        </w:rPr>
+        <w:t xml:space="preserve">   </w:t>
       </w:r>
       <w:r>
         <w:rPr>
@@ -234,6 +245,7 @@
         </w:rPr>
         <w:t>(</w:t>
       </w:r>
+      <w:proofErr w:type="gramEnd"/>
       <w:r>
         <w:rPr>
           <w:rFonts w:asciiTheme="minorHAnsi" w:hAnsiTheme="minorHAnsi" w:cstheme="minorHAnsi"/>
@@ -448,7 +460,18 @@
           <w:sz w:val="20"/>
           <w:szCs w:val="20"/>
         </w:rPr>
-        <w:t xml:space="preserve">                          </w:t>
+        <w:t xml:space="preserve">                       </w:t>
+      </w:r>
+      <w:proofErr w:type="gramStart"/>
+      <w:r>
+        <w:rPr>
+          <w:rFonts w:asciiTheme="minorHAnsi" w:hAnsiTheme="minorHAnsi" w:cstheme="minorHAnsi"/>
+          <w:b/>
+          <w:bCs/>
+          <w:sz w:val="20"/>
+          <w:szCs w:val="20"/>
+        </w:rPr>
+        <w:t xml:space="preserve">   </w:t>
       </w:r>
       <w:r>
         <w:rPr>
@@ -460,6 +483,7 @@
         </w:rPr>
         <w:t>(</w:t>
       </w:r>
+      <w:proofErr w:type="gramEnd"/>
       <w:r>
         <w:rPr>
           <w:rFonts w:asciiTheme="minorHAnsi" w:hAnsiTheme="minorHAnsi" w:cstheme="minorHAnsi"/>
@@ -874,8 +898,20 @@
           <w:sz w:val="20"/>
           <w:szCs w:val="20"/>
         </w:rPr>
-        <w:t xml:space="preserve">                                                                                                                  (</w:t>
-      </w:r>
+        <w:t xml:space="preserve">                                                                                                               </w:t>
+      </w:r>
+      <w:proofErr w:type="gramStart"/>
+      <w:r>
+        <w:rPr>
+          <w:rFonts w:asciiTheme="minorHAnsi" w:hAnsiTheme="minorHAnsi" w:cstheme="minorHAnsi"/>
+          <w:b/>
+          <w:bCs/>
+          <w:sz w:val="20"/>
+          <w:szCs w:val="20"/>
+        </w:rPr>
+        <w:t xml:space="preserve">   (</w:t>
+      </w:r>
+      <w:proofErr w:type="gramEnd"/>
       <w:r>
         <w:rPr>
           <w:rFonts w:asciiTheme="minorHAnsi" w:hAnsiTheme="minorHAnsi" w:cstheme="minorHAnsi"/>
@@ -918,7 +954,33 @@
           <w:sz w:val="20"/>
           <w:szCs w:val="20"/>
         </w:rPr>
-        <w:t xml:space="preserve">We recreated the game “Flappy Bird” using </w:t>
+        <w:t>Cooperated to</w:t>
+      </w:r>
+      <w:r>
+        <w:rPr>
+          <w:rFonts w:asciiTheme="minorHAnsi" w:hAnsiTheme="minorHAnsi" w:cstheme="minorHAnsi"/>
+          <w:sz w:val="20"/>
+          <w:szCs w:val="20"/>
+        </w:rPr>
+        <w:t xml:space="preserve"> </w:t>
+      </w:r>
+      <w:proofErr w:type="gramStart"/>
+      <w:r>
+        <w:rPr>
+          <w:rFonts w:asciiTheme="minorHAnsi" w:hAnsiTheme="minorHAnsi" w:cstheme="minorHAnsi"/>
+          <w:sz w:val="20"/>
+          <w:szCs w:val="20"/>
+        </w:rPr>
+        <w:t>recreated</w:t>
+      </w:r>
+      <w:proofErr w:type="gramEnd"/>
+      <w:r>
+        <w:rPr>
+          <w:rFonts w:asciiTheme="minorHAnsi" w:hAnsiTheme="minorHAnsi" w:cstheme="minorHAnsi"/>
+          <w:sz w:val="20"/>
+          <w:szCs w:val="20"/>
+        </w:rPr>
+        <w:t xml:space="preserve"> the game “Flappy Bird” using </w:t>
       </w:r>
       <w:proofErr w:type="spellStart"/>
       <w:r>
@@ -990,7 +1052,18 @@
           <w:sz w:val="20"/>
           <w:szCs w:val="20"/>
         </w:rPr>
-        <w:t xml:space="preserve">Maze Maker                                                                                                                                                              </w:t>
+        <w:t xml:space="preserve">Maze Maker                                                                                                                                                            </w:t>
+      </w:r>
+      <w:proofErr w:type="gramStart"/>
+      <w:r>
+        <w:rPr>
+          <w:rFonts w:asciiTheme="minorHAnsi" w:hAnsiTheme="minorHAnsi" w:cstheme="minorHAnsi"/>
+          <w:b/>
+          <w:bCs/>
+          <w:sz w:val="20"/>
+          <w:szCs w:val="20"/>
+        </w:rPr>
+        <w:t xml:space="preserve">  </w:t>
       </w:r>
       <w:r>
         <w:rPr>
@@ -1012,6 +1085,7 @@
         </w:rPr>
         <w:t>(</w:t>
       </w:r>
+      <w:proofErr w:type="gramEnd"/>
       <w:r>
         <w:rPr>
           <w:rFonts w:asciiTheme="minorHAnsi" w:hAnsiTheme="minorHAnsi" w:cstheme="minorHAnsi"/>
@@ -1116,8 +1190,9 @@
           <w:sz w:val="20"/>
           <w:szCs w:val="20"/>
         </w:rPr>
-        <w:t xml:space="preserve">                                         </w:t>
-      </w:r>
+        <w:t xml:space="preserve">                                        </w:t>
+      </w:r>
+      <w:proofErr w:type="gramStart"/>
       <w:r>
         <w:rPr>
           <w:rFonts w:asciiTheme="minorHAnsi" w:hAnsiTheme="minorHAnsi" w:cstheme="minorHAnsi"/>
@@ -1146,8 +1221,19 @@
           <w:sz w:val="20"/>
           <w:szCs w:val="20"/>
         </w:rPr>
+        <w:t xml:space="preserve"> </w:t>
+      </w:r>
+      <w:r>
+        <w:rPr>
+          <w:rFonts w:asciiTheme="minorHAnsi" w:hAnsiTheme="minorHAnsi" w:cstheme="minorHAnsi"/>
+          <w:b/>
+          <w:bCs/>
+          <w:sz w:val="20"/>
+          <w:szCs w:val="20"/>
+        </w:rPr>
         <w:t>(</w:t>
       </w:r>
+      <w:proofErr w:type="gramEnd"/>
       <w:r>
         <w:rPr>
           <w:rFonts w:asciiTheme="minorHAnsi" w:hAnsiTheme="minorHAnsi" w:cstheme="minorHAnsi"/>
@@ -1371,17 +1457,39 @@
           <w:sz w:val="20"/>
           <w:szCs w:val="20"/>
         </w:rPr>
-        <w:t xml:space="preserve">                                 </w:t>
-      </w:r>
-      <w:r>
-        <w:rPr>
-          <w:rFonts w:asciiTheme="minorHAnsi" w:hAnsiTheme="minorHAnsi" w:cstheme="minorHAnsi"/>
-          <w:b/>
-          <w:bCs/>
-          <w:sz w:val="20"/>
-          <w:szCs w:val="20"/>
-        </w:rPr>
-        <w:t>(May 202</w:t>
+        <w:t xml:space="preserve">                              </w:t>
+      </w:r>
+      <w:proofErr w:type="gramStart"/>
+      <w:r>
+        <w:rPr>
+          <w:rFonts w:asciiTheme="minorHAnsi" w:hAnsiTheme="minorHAnsi" w:cstheme="minorHAnsi"/>
+          <w:b/>
+          <w:bCs/>
+          <w:sz w:val="20"/>
+          <w:szCs w:val="20"/>
+        </w:rPr>
+        <w:t xml:space="preserve">   </w:t>
+      </w:r>
+      <w:r>
+        <w:rPr>
+          <w:rFonts w:asciiTheme="minorHAnsi" w:hAnsiTheme="minorHAnsi" w:cstheme="minorHAnsi"/>
+          <w:b/>
+          <w:bCs/>
+          <w:sz w:val="20"/>
+          <w:szCs w:val="20"/>
+        </w:rPr>
+        <w:t>(</w:t>
+      </w:r>
+      <w:proofErr w:type="gramEnd"/>
+      <w:r>
+        <w:rPr>
+          <w:rFonts w:asciiTheme="minorHAnsi" w:hAnsiTheme="minorHAnsi" w:cstheme="minorHAnsi"/>
+          <w:b/>
+          <w:bCs/>
+          <w:sz w:val="20"/>
+          <w:szCs w:val="20"/>
+        </w:rPr>
+        <w:t>May 202</w:t>
       </w:r>
       <w:r>
         <w:rPr>
@@ -1620,17 +1728,39 @@
           <w:sz w:val="20"/>
           <w:szCs w:val="20"/>
         </w:rPr>
-        <w:t xml:space="preserve">       </w:t>
-      </w:r>
-      <w:r>
-        <w:rPr>
-          <w:rFonts w:asciiTheme="minorHAnsi" w:hAnsiTheme="minorHAnsi" w:cstheme="minorHAnsi"/>
-          <w:b/>
-          <w:bCs/>
-          <w:sz w:val="20"/>
-          <w:szCs w:val="20"/>
-        </w:rPr>
-        <w:t>(May 2022 - September 2022)</w:t>
+        <w:t xml:space="preserve">    </w:t>
+      </w:r>
+      <w:proofErr w:type="gramStart"/>
+      <w:r>
+        <w:rPr>
+          <w:rFonts w:asciiTheme="minorHAnsi" w:hAnsiTheme="minorHAnsi" w:cstheme="minorHAnsi"/>
+          <w:b/>
+          <w:bCs/>
+          <w:sz w:val="20"/>
+          <w:szCs w:val="20"/>
+        </w:rPr>
+        <w:t xml:space="preserve">   </w:t>
+      </w:r>
+      <w:r>
+        <w:rPr>
+          <w:rFonts w:asciiTheme="minorHAnsi" w:hAnsiTheme="minorHAnsi" w:cstheme="minorHAnsi"/>
+          <w:b/>
+          <w:bCs/>
+          <w:sz w:val="20"/>
+          <w:szCs w:val="20"/>
+        </w:rPr>
+        <w:t>(</w:t>
+      </w:r>
+      <w:proofErr w:type="gramEnd"/>
+      <w:r>
+        <w:rPr>
+          <w:rFonts w:asciiTheme="minorHAnsi" w:hAnsiTheme="minorHAnsi" w:cstheme="minorHAnsi"/>
+          <w:b/>
+          <w:bCs/>
+          <w:sz w:val="20"/>
+          <w:szCs w:val="20"/>
+        </w:rPr>
+        <w:t>May 2022 - September 2022)</w:t>
       </w:r>
     </w:p>
     <w:p>
@@ -1733,17 +1863,38 @@
           <w:sz w:val="20"/>
           <w:szCs w:val="20"/>
         </w:rPr>
-        <w:t xml:space="preserve">                                                                                           </w:t>
-      </w:r>
-      <w:r>
-        <w:rPr>
-          <w:rFonts w:asciiTheme="minorHAnsi" w:hAnsiTheme="minorHAnsi" w:cstheme="minorHAnsi"/>
-          <w:b/>
-          <w:bCs/>
-          <w:sz w:val="20"/>
-          <w:szCs w:val="20"/>
-        </w:rPr>
-        <w:t>(April 2021 - Present)</w:t>
+        <w:t xml:space="preserve">                                                                                        </w:t>
+      </w:r>
+      <w:proofErr w:type="gramStart"/>
+      <w:r>
+        <w:rPr>
+          <w:rFonts w:asciiTheme="minorHAnsi" w:hAnsiTheme="minorHAnsi" w:cstheme="minorHAnsi"/>
+          <w:b/>
+          <w:sz w:val="20"/>
+          <w:szCs w:val="20"/>
+        </w:rPr>
+        <w:t xml:space="preserve">   </w:t>
+      </w:r>
+      <w:r>
+        <w:rPr>
+          <w:rFonts w:asciiTheme="minorHAnsi" w:hAnsiTheme="minorHAnsi" w:cstheme="minorHAnsi"/>
+          <w:b/>
+          <w:bCs/>
+          <w:sz w:val="20"/>
+          <w:szCs w:val="20"/>
+        </w:rPr>
+        <w:t>(</w:t>
+      </w:r>
+      <w:proofErr w:type="gramEnd"/>
+      <w:r>
+        <w:rPr>
+          <w:rFonts w:asciiTheme="minorHAnsi" w:hAnsiTheme="minorHAnsi" w:cstheme="minorHAnsi"/>
+          <w:b/>
+          <w:bCs/>
+          <w:sz w:val="20"/>
+          <w:szCs w:val="20"/>
+        </w:rPr>
+        <w:t>April 2021 - Present)</w:t>
       </w:r>
     </w:p>
     <w:p>
@@ -1828,17 +1979,38 @@
           <w:sz w:val="20"/>
           <w:szCs w:val="20"/>
         </w:rPr>
-        <w:t xml:space="preserve">                                                                                                                      </w:t>
-      </w:r>
-      <w:r>
-        <w:rPr>
-          <w:rFonts w:asciiTheme="minorHAnsi" w:hAnsiTheme="minorHAnsi" w:cstheme="minorHAnsi"/>
-          <w:b/>
-          <w:bCs/>
-          <w:sz w:val="20"/>
-          <w:szCs w:val="20"/>
-        </w:rPr>
-        <w:t>(June 2021 - September 2021)</w:t>
+        <w:t xml:space="preserve">                                                                                                                   </w:t>
+      </w:r>
+      <w:proofErr w:type="gramStart"/>
+      <w:r>
+        <w:rPr>
+          <w:rFonts w:asciiTheme="minorHAnsi" w:hAnsiTheme="minorHAnsi" w:cstheme="minorHAnsi"/>
+          <w:b/>
+          <w:sz w:val="20"/>
+          <w:szCs w:val="20"/>
+        </w:rPr>
+        <w:t xml:space="preserve">   </w:t>
+      </w:r>
+      <w:r>
+        <w:rPr>
+          <w:rFonts w:asciiTheme="minorHAnsi" w:hAnsiTheme="minorHAnsi" w:cstheme="minorHAnsi"/>
+          <w:b/>
+          <w:bCs/>
+          <w:sz w:val="20"/>
+          <w:szCs w:val="20"/>
+        </w:rPr>
+        <w:t>(</w:t>
+      </w:r>
+      <w:proofErr w:type="gramEnd"/>
+      <w:r>
+        <w:rPr>
+          <w:rFonts w:asciiTheme="minorHAnsi" w:hAnsiTheme="minorHAnsi" w:cstheme="minorHAnsi"/>
+          <w:b/>
+          <w:bCs/>
+          <w:sz w:val="20"/>
+          <w:szCs w:val="20"/>
+        </w:rPr>
+        <w:t>June 2021 - September 2021)</w:t>
       </w:r>
     </w:p>
     <w:p>

</xml_diff>